<commit_message>
added topbooks page still needa get the api running and the css organized
</commit_message>
<xml_diff>
--- a/Project_Description.docx
+++ b/Project_Description.docx
@@ -71,47 +71,7 @@
           <w:color w:val="000000"/>
           <w:lang w:val="en-US"/>
         </w:rPr>
-        <w:t>So,</w:t>
-      </w:r>
-      <w:r>
-        <w:rPr>
-          <w:rFonts w:eastAsia="Times New Roman"/>
-          <w:color w:val="000000"/>
-          <w:lang w:val="en-US"/>
-        </w:rPr>
-        <w:t xml:space="preserve"> my idea for our web development project is to create a book review management app. In terms of our development </w:t>
-      </w:r>
-      <w:r>
-        <w:rPr>
-          <w:rFonts w:eastAsia="Times New Roman"/>
-          <w:color w:val="000000"/>
-          <w:lang w:val="en-US"/>
-        </w:rPr>
-        <w:t>stack,</w:t>
-      </w:r>
-      <w:r>
-        <w:rPr>
-          <w:rFonts w:eastAsia="Times New Roman"/>
-          <w:color w:val="000000"/>
-          <w:lang w:val="en-US"/>
-        </w:rPr>
-        <w:t xml:space="preserve"> we are </w:t>
-      </w:r>
-      <w:r>
-        <w:rPr>
-          <w:rFonts w:eastAsia="Times New Roman"/>
-          <w:color w:val="000000"/>
-          <w:lang w:val="en-US"/>
-        </w:rPr>
-        <w:t>going to</w:t>
-      </w:r>
-      <w:r>
-        <w:rPr>
-          <w:rFonts w:eastAsia="Times New Roman"/>
-          <w:color w:val="000000"/>
-          <w:lang w:val="en-US"/>
-        </w:rPr>
-        <w:t xml:space="preserve"> be using (</w:t>
+        <w:t>So, my idea for our web development project is to create a book review management app. In terms of our development stack, we are going to be using (</w:t>
       </w:r>
       <w:r>
         <w:rPr>
@@ -127,23 +87,7 @@
           <w:color w:val="000000"/>
           <w:lang w:val="en-US"/>
         </w:rPr>
-        <w:t xml:space="preserve">, </w:t>
-      </w:r>
-      <w:r>
-        <w:rPr>
-          <w:rFonts w:eastAsia="Times New Roman"/>
-          <w:color w:val="000000"/>
-          <w:lang w:val="en-US"/>
-        </w:rPr>
-        <w:t>JavaScript</w:t>
-      </w:r>
-      <w:r>
-        <w:rPr>
-          <w:rFonts w:eastAsia="Times New Roman"/>
-          <w:color w:val="000000"/>
-          <w:lang w:val="en-US"/>
-        </w:rPr>
-        <w:t xml:space="preserve">), and utilizing node </w:t>
+        <w:t xml:space="preserve">, JavaScript), and utilizing node </w:t>
       </w:r>
       <w:proofErr w:type="spellStart"/>
       <w:r>
@@ -161,55 +105,7 @@
           <w:color w:val="000000"/>
           <w:lang w:val="en-US"/>
         </w:rPr>
-        <w:t xml:space="preserve"> as our run time </w:t>
-      </w:r>
-      <w:r>
-        <w:rPr>
-          <w:rFonts w:eastAsia="Times New Roman"/>
-          <w:color w:val="000000"/>
-          <w:lang w:val="en-US"/>
-        </w:rPr>
-        <w:t>environment and</w:t>
-      </w:r>
-      <w:r>
-        <w:rPr>
-          <w:rFonts w:eastAsia="Times New Roman"/>
-          <w:color w:val="000000"/>
-          <w:lang w:val="en-US"/>
-        </w:rPr>
-        <w:t xml:space="preserve"> react as our frontend framework. Project is going to be divided into two sprints with sprint one being due on 12-31-2022, and sprint two being due on 01-14-2023. </w:t>
-      </w:r>
-      <w:r>
-        <w:rPr>
-          <w:rFonts w:eastAsia="Times New Roman"/>
-          <w:color w:val="000000"/>
-          <w:lang w:val="en-US"/>
-        </w:rPr>
-        <w:t>Do not</w:t>
-      </w:r>
-      <w:r>
-        <w:rPr>
-          <w:rFonts w:eastAsia="Times New Roman"/>
-          <w:color w:val="000000"/>
-          <w:lang w:val="en-US"/>
-        </w:rPr>
-        <w:t xml:space="preserve"> worry, I </w:t>
-      </w:r>
-      <w:r>
-        <w:rPr>
-          <w:rFonts w:eastAsia="Times New Roman"/>
-          <w:color w:val="000000"/>
-          <w:lang w:val="en-US"/>
-        </w:rPr>
-        <w:t>will not</w:t>
-      </w:r>
-      <w:r>
-        <w:rPr>
-          <w:rFonts w:eastAsia="Times New Roman"/>
-          <w:color w:val="000000"/>
-          <w:lang w:val="en-US"/>
-        </w:rPr>
-        <w:t xml:space="preserve"> make </w:t>
+        <w:t xml:space="preserve"> as our run time environment and react as our frontend framework. Project is going to be divided into two sprints with sprint one being due on 12-31-2022, and sprint two being due on 01-14-2023. Do not worry, I will not make </w:t>
       </w:r>
       <w:proofErr w:type="spellStart"/>
       <w:r>
@@ -227,41 +123,7 @@
           <w:color w:val="000000"/>
           <w:lang w:val="en-US"/>
         </w:rPr>
-        <w:t xml:space="preserve"> do anything that I </w:t>
-      </w:r>
-      <w:proofErr w:type="gramStart"/>
-      <w:r>
-        <w:rPr>
-          <w:rFonts w:eastAsia="Times New Roman"/>
-          <w:color w:val="000000"/>
-          <w:lang w:val="en-US"/>
-        </w:rPr>
-        <w:t>don't</w:t>
-      </w:r>
-      <w:proofErr w:type="gramEnd"/>
-      <w:r>
-        <w:rPr>
-          <w:rFonts w:eastAsia="Times New Roman"/>
-          <w:color w:val="000000"/>
-          <w:lang w:val="en-US"/>
-        </w:rPr>
-        <w:t xml:space="preserve"> think I can do </w:t>
-      </w:r>
-      <w:r>
-        <w:rPr>
-          <w:rFonts w:eastAsia="Times New Roman"/>
-          <w:color w:val="000000"/>
-          <w:lang w:val="en-US"/>
-        </w:rPr>
-        <w:t>myself,</w:t>
-      </w:r>
-      <w:r>
-        <w:rPr>
-          <w:rFonts w:eastAsia="Times New Roman"/>
-          <w:color w:val="000000"/>
-          <w:lang w:val="en-US"/>
-        </w:rPr>
-        <w:t xml:space="preserve"> but I trust in you guys.</w:t>
+        <w:t xml:space="preserve"> do anything that I don't think I can do myself, but I trust in you guys.</w:t>
       </w:r>
     </w:p>
     <w:p>
@@ -312,39 +174,7 @@
           <w:color w:val="000000"/>
           <w:lang w:val="en-US"/>
         </w:rPr>
-        <w:t xml:space="preserve">Design a working schema that would be used to </w:t>
-      </w:r>
-      <w:r>
-        <w:rPr>
-          <w:rFonts w:eastAsia="Times New Roman"/>
-          <w:color w:val="000000"/>
-          <w:lang w:val="en-US"/>
-        </w:rPr>
-        <w:t>manage</w:t>
-      </w:r>
-      <w:r>
-        <w:rPr>
-          <w:rFonts w:eastAsia="Times New Roman"/>
-          <w:color w:val="000000"/>
-          <w:lang w:val="en-US"/>
-        </w:rPr>
-        <w:t xml:space="preserve"> the relationships between the data as well as </w:t>
-      </w:r>
-      <w:r>
-        <w:rPr>
-          <w:rFonts w:eastAsia="Times New Roman"/>
-          <w:color w:val="000000"/>
-          <w:lang w:val="en-US"/>
-        </w:rPr>
-        <w:t>function as</w:t>
-      </w:r>
-      <w:r>
-        <w:rPr>
-          <w:rFonts w:eastAsia="Times New Roman"/>
-          <w:color w:val="000000"/>
-          <w:lang w:val="en-US"/>
-        </w:rPr>
-        <w:t xml:space="preserve"> a form of validation.</w:t>
+        <w:t>Design a working schema that would be used to manage the relationships between the data as well as function as a form of validation.</w:t>
       </w:r>
     </w:p>
     <w:p>
@@ -390,39 +220,7 @@
           <w:color w:val="000000"/>
           <w:lang w:val="en-US"/>
         </w:rPr>
-        <w:t xml:space="preserve"> </w:t>
-      </w:r>
-      <w:r>
-        <w:rPr>
-          <w:rFonts w:eastAsia="Times New Roman"/>
-          <w:color w:val="000000"/>
-          <w:lang w:val="en-US"/>
-        </w:rPr>
-        <w:t>SQL</w:t>
-      </w:r>
-      <w:r>
-        <w:rPr>
-          <w:rFonts w:eastAsia="Times New Roman"/>
-          <w:color w:val="000000"/>
-          <w:lang w:val="en-US"/>
-        </w:rPr>
-        <w:t xml:space="preserve"> database to have the capabilities of holding </w:t>
-      </w:r>
-      <w:r>
-        <w:rPr>
-          <w:rFonts w:eastAsia="Times New Roman"/>
-          <w:color w:val="000000"/>
-          <w:lang w:val="en-US"/>
-        </w:rPr>
-        <w:t>several types</w:t>
-      </w:r>
-      <w:r>
-        <w:rPr>
-          <w:rFonts w:eastAsia="Times New Roman"/>
-          <w:color w:val="000000"/>
-          <w:lang w:val="en-US"/>
-        </w:rPr>
-        <w:t xml:space="preserve"> of information such as ids, names, pictures </w:t>
+        <w:t xml:space="preserve"> SQL database to have the capabilities of holding several types of information such as ids, names, pictures </w:t>
       </w:r>
       <w:proofErr w:type="spellStart"/>
       <w:r>
@@ -440,23 +238,7 @@
           <w:color w:val="000000"/>
           <w:lang w:val="en-US"/>
         </w:rPr>
-        <w:t xml:space="preserve">. Due to this project being a </w:t>
-      </w:r>
-      <w:r>
-        <w:rPr>
-          <w:rFonts w:eastAsia="Times New Roman"/>
-          <w:color w:val="000000"/>
-          <w:lang w:val="en-US"/>
-        </w:rPr>
-        <w:t>new learning</w:t>
-      </w:r>
-      <w:r>
-        <w:rPr>
-          <w:rFonts w:eastAsia="Times New Roman"/>
-          <w:color w:val="000000"/>
-          <w:lang w:val="en-US"/>
-        </w:rPr>
-        <w:t xml:space="preserve"> experience a lot of the topics will have to be learned on your own time. </w:t>
+        <w:t>. Due to this project being a new learning experience a lot of the topics will have to be learned on your own time. </w:t>
       </w:r>
     </w:p>
     <w:p>
@@ -504,23 +286,7 @@
           <w:color w:val="000000"/>
           <w:lang w:val="en-US"/>
         </w:rPr>
-        <w:t xml:space="preserve"> that will comply with the express middleware. As the project </w:t>
-      </w:r>
-      <w:r>
-        <w:rPr>
-          <w:rFonts w:eastAsia="Times New Roman"/>
-          <w:color w:val="000000"/>
-          <w:lang w:val="en-US"/>
-        </w:rPr>
-        <w:t>continues,</w:t>
-      </w:r>
-      <w:r>
-        <w:rPr>
-          <w:rFonts w:eastAsia="Times New Roman"/>
-          <w:color w:val="000000"/>
-          <w:lang w:val="en-US"/>
-        </w:rPr>
-        <w:t xml:space="preserve"> we should include </w:t>
+        <w:t xml:space="preserve"> that will comply with the express middleware. As the project continues, we should include </w:t>
       </w:r>
       <w:r>
         <w:rPr>
@@ -616,15 +382,7 @@
           <w:color w:val="000000"/>
           <w:lang w:val="en-US"/>
         </w:rPr>
-        <w:t xml:space="preserve">Implement a react framework, can be simple, can be </w:t>
-      </w:r>
-      <w:r>
-        <w:rPr>
-          <w:rFonts w:eastAsia="Times New Roman"/>
-          <w:color w:val="000000"/>
-          <w:lang w:val="en-US"/>
-        </w:rPr>
-        <w:t>complex,</w:t>
+        <w:t>Implement a react framework, can be simple, can be complex,</w:t>
       </w:r>
       <w:r>
         <w:rPr>
@@ -658,23 +416,7 @@
           <w:color w:val="000000"/>
           <w:lang w:val="en-US"/>
         </w:rPr>
-        <w:t xml:space="preserve">. Things to </w:t>
-      </w:r>
-      <w:r>
-        <w:rPr>
-          <w:rFonts w:eastAsia="Times New Roman"/>
-          <w:color w:val="000000"/>
-          <w:lang w:val="en-US"/>
-        </w:rPr>
-        <w:t>consider</w:t>
-      </w:r>
-      <w:r>
-        <w:rPr>
-          <w:rFonts w:eastAsia="Times New Roman"/>
-          <w:color w:val="000000"/>
-          <w:lang w:val="en-US"/>
-        </w:rPr>
-        <w:t xml:space="preserve"> </w:t>
+        <w:t xml:space="preserve">. Things to consider </w:t>
       </w:r>
       <w:r>
         <w:rPr>
@@ -722,15 +464,7 @@
           <w:color w:val="000000"/>
           <w:lang w:val="en-US"/>
         </w:rPr>
-        <w:t>n effective way</w:t>
-      </w:r>
-      <w:r>
-        <w:rPr>
-          <w:rFonts w:eastAsia="Times New Roman"/>
-          <w:color w:val="000000"/>
-          <w:lang w:val="en-US"/>
-        </w:rPr>
-        <w:t xml:space="preserve"> to see listing of data. Implement a working dynamic chart using whatever library we would want. Implement an </w:t>
+        <w:t xml:space="preserve">n effective way to see listing of data. Implement a working dynamic chart using whatever library we would want. Implement an </w:t>
       </w:r>
       <w:proofErr w:type="spellStart"/>
       <w:r>

</xml_diff>